<commit_message>
edit report and add paper
</commit_message>
<xml_diff>
--- a/team15_final_report.docx
+++ b/team15_final_report.docx
@@ -69,6 +69,47 @@
           <w:b/>
         </w:rPr>
         <w:t>The IDs and names of team members</w:t>
+      </w:r>
+      <w:bookmarkStart w:id="0" w:name="_GoBack"/>
+      <w:bookmarkEnd w:id="0"/>
+    </w:p>
+    <w:p>
+      <w:pPr>
+        <w:pStyle w:val="ListParagraph"/>
+        <w:ind w:left="1080" w:firstLine="360"/>
+        <w:rPr>
+          <w:rFonts w:hint="eastAsia"/>
+        </w:rPr>
+      </w:pPr>
+      <w:r>
+        <w:rPr>
+          <w:rFonts w:hint="eastAsia"/>
+        </w:rPr>
+        <w:t>曾梓豪</w:t>
+      </w:r>
+      <w:r>
+        <w:rPr>
+          <w:rFonts w:hint="eastAsia"/>
+        </w:rPr>
+        <w:t xml:space="preserve"> 104011124</w:t>
+      </w:r>
+    </w:p>
+    <w:p>
+      <w:pPr>
+        <w:pStyle w:val="ListParagraph"/>
+        <w:ind w:left="1080" w:firstLine="360"/>
+      </w:pPr>
+      <w:r>
+        <w:rPr>
+          <w:rFonts w:hint="eastAsia"/>
+        </w:rPr>
+        <w:t>丁文謙</w:t>
+      </w:r>
+      <w:r>
+        <w:rPr>
+          <w:rFonts w:hint="eastAsia"/>
+        </w:rPr>
+        <w:t xml:space="preserve"> 104060017</w:t>
       </w:r>
     </w:p>
     <w:p>
@@ -711,6 +752,7 @@
         <w:ind w:left="1800"/>
       </w:pPr>
       <w:r>
+        <w:lastRenderedPageBreak/>
         <w:t>Approximate error for count</w:t>
       </w:r>
     </w:p>
@@ -723,7 +765,6 @@
         <w:rPr>
           <w:noProof/>
         </w:rPr>
-        <w:lastRenderedPageBreak/>
         <w:drawing>
           <wp:inline distT="0" distB="0" distL="0" distR="0" wp14:anchorId="57D5F7CE" wp14:editId="0DEB5095">
             <wp:extent cx="2550940" cy="576775"/>
@@ -2459,7 +2500,13 @@
         </w:numPr>
       </w:pPr>
       <w:r>
-        <w:t xml:space="preserve">Setting different alpha and delta parameters </w:t>
+        <w:t xml:space="preserve">Setting different </w:t>
+      </w:r>
+      <w:r>
+        <w:t xml:space="preserve">gamma </w:t>
+      </w:r>
+      <w:r>
+        <w:t xml:space="preserve">and delta parameters </w:t>
       </w:r>
     </w:p>
     <w:p>
@@ -2669,8 +2716,6 @@
       <w:r>
         <w:t>9</w:t>
       </w:r>
-      <w:bookmarkStart w:id="0" w:name="_GoBack"/>
-      <w:bookmarkEnd w:id="0"/>
       <w:r>
         <w:t xml:space="preserve"> queries don’t exhibit larger errors. </w:t>
       </w:r>
@@ -2980,6 +3025,11 @@
         <w:docPartUnique/>
       </w:docPartObj>
     </w:sdtPr>
+    <w:sdtEndPr>
+      <w:rPr>
+        <w:rStyle w:val="PageNumber"/>
+      </w:rPr>
+    </w:sdtEndPr>
     <w:sdtContent>
       <w:p>
         <w:pPr>
@@ -3031,6 +3081,11 @@
         <w:docPartUnique/>
       </w:docPartObj>
     </w:sdtPr>
+    <w:sdtEndPr>
+      <w:rPr>
+        <w:rStyle w:val="PageNumber"/>
+      </w:rPr>
+    </w:sdtEndPr>
     <w:sdtContent>
       <w:p>
         <w:pPr>
@@ -4463,6 +4518,7 @@
     <w:lsdException w:name="HTML Sample" w:semiHidden="1" w:unhideWhenUsed="1"/>
     <w:lsdException w:name="HTML Typewriter" w:semiHidden="1" w:unhideWhenUsed="1"/>
     <w:lsdException w:name="HTML Variable" w:semiHidden="1" w:unhideWhenUsed="1"/>
+    <w:lsdException w:name="Normal Table" w:semiHidden="1" w:unhideWhenUsed="1"/>
     <w:lsdException w:name="annotation subject" w:semiHidden="1" w:unhideWhenUsed="1"/>
     <w:lsdException w:name="No List" w:semiHidden="1" w:unhideWhenUsed="1"/>
     <w:lsdException w:name="Outline List 1" w:semiHidden="1" w:unhideWhenUsed="1"/>
@@ -4506,8 +4562,10 @@
     <w:lsdException w:name="Table Elegant" w:semiHidden="1" w:unhideWhenUsed="1"/>
     <w:lsdException w:name="Table Professional" w:semiHidden="1" w:unhideWhenUsed="1"/>
     <w:lsdException w:name="Table Subtle 1" w:semiHidden="1" w:unhideWhenUsed="1"/>
+    <w:lsdException w:name="Table Subtle 2" w:semiHidden="1" w:unhideWhenUsed="1"/>
     <w:lsdException w:name="Table Web 1" w:semiHidden="1" w:unhideWhenUsed="1"/>
     <w:lsdException w:name="Table Web 2" w:semiHidden="1" w:unhideWhenUsed="1"/>
+    <w:lsdException w:name="Table Web 3" w:semiHidden="1" w:unhideWhenUsed="1"/>
     <w:lsdException w:name="Balloon Text" w:semiHidden="1" w:unhideWhenUsed="1"/>
     <w:lsdException w:name="Table Grid" w:uiPriority="39"/>
     <w:lsdException w:name="Table Theme" w:semiHidden="1" w:unhideWhenUsed="1"/>

</xml_diff>